<commit_message>
Updated Plots and Analysis
</commit_message>
<xml_diff>
--- a/Written Analysis and Graphs.docx
+++ b/Written Analysis and Graphs.docx
@@ -3,8 +3,1047 @@
 <w:document xmlns:wpc="http://schemas.microsoft.com/office/word/2010/wordprocessingCanvas" xmlns:cx="http://schemas.microsoft.com/office/drawing/2014/chartex" xmlns:cx1="http://schemas.microsoft.com/office/drawing/2015/9/8/chartex" xmlns:cx2="http://schemas.microsoft.com/office/drawing/2015/10/21/chartex" xmlns:cx3="http://schemas.microsoft.com/office/drawing/2016/5/9/chartex" xmlns:cx4="http://schemas.microsoft.com/office/drawing/2016/5/10/chartex" xmlns:cx5="http://schemas.microsoft.com/office/drawing/2016/5/11/chartex" xmlns:cx6="http://schemas.microsoft.com/office/drawing/2016/5/12/chartex" xmlns:cx7="http://schemas.microsoft.com/office/drawing/2016/5/13/chartex" xmlns:cx8="http://schemas.microsoft.com/office/drawing/2016/5/14/chartex" xmlns:mc="http://schemas.openxmlformats.org/markup-compatibility/2006" xmlns:aink="http://schemas.microsoft.com/office/drawing/2016/ink" xmlns:am3d="http://schemas.microsoft.com/office/drawing/2017/model3d" xmlns:o="urn:schemas-microsoft-com:office:office" xmlns:oel="http://schemas.microsoft.com/office/2019/extlst" xmlns:r="http://schemas.openxmlformats.org/officeDocument/2006/relationships" xmlns:m="http://schemas.openxmlformats.org/officeDocument/2006/math" xmlns:v="urn:schemas-microsoft-com:vml" xmlns:wp14="http://schemas.microsoft.com/office/word/2010/wordprocessingDrawing" xmlns:wp="http://schemas.openxmlformats.org/drawingml/2006/wordprocessingDrawing" xmlns:w10="urn:schemas-microsoft-com:office:word" xmlns:w="http://schemas.openxmlformats.org/wordprocessingml/2006/main" xmlns:w14="http://schemas.microsoft.com/office/word/2010/wordml" xmlns:w15="http://schemas.microsoft.com/office/word/2012/wordml" xmlns:w16cex="http://schemas.microsoft.com/office/word/2018/wordml/cex" xmlns:w16cid="http://schemas.microsoft.com/office/word/2016/wordml/cid" xmlns:w16="http://schemas.microsoft.com/office/word/2018/wordml" xmlns:w16du="http://schemas.microsoft.com/office/word/2023/wordml/word16du" xmlns:w16sdtdh="http://schemas.microsoft.com/office/word/2020/wordml/sdtdatahash" xmlns:w16sdtfl="http://schemas.microsoft.com/office/word/2024/wordml/sdtformatlock" xmlns:w16se="http://schemas.microsoft.com/office/word/2015/wordml/symex" xmlns:wpg="http://schemas.microsoft.com/office/word/2010/wordprocessingGroup" xmlns:wpi="http://schemas.microsoft.com/office/word/2010/wordprocessingInk" xmlns:wne="http://schemas.microsoft.com/office/word/2006/wordml" xmlns:wps="http://schemas.microsoft.com/office/word/2010/wordprocessingShape" mc:Ignorable="w14 w15 w16se w16cid w16 w16cex w16sdtdh w16sdtfl w16du wp14">
   <w:body>
     <w:p>
-      <w:r>
+      <w:pPr>
+        <w:jc w:val="center"/>
+        <w:rPr>
+          <w:b/>
+          <w:bCs/>
+          <w:sz w:val="40"/>
+          <w:szCs w:val="40"/>
+          <w:u w:val="single"/>
+        </w:rPr>
+      </w:pPr>
+      <w:r>
+        <w:rPr>
+          <w:b/>
+          <w:bCs/>
+          <w:sz w:val="40"/>
+          <w:szCs w:val="40"/>
+          <w:u w:val="single"/>
+        </w:rPr>
         <w:t>Written Analysis and Graphs</w:t>
+      </w:r>
+    </w:p>
+    <w:p>
+      <w:pPr>
+        <w:jc w:val="center"/>
+        <w:rPr>
+          <w:b/>
+          <w:bCs/>
+          <w:sz w:val="40"/>
+          <w:szCs w:val="40"/>
+          <w:u w:val="single"/>
+        </w:rPr>
+      </w:pPr>
+      <w:r>
+        <w:rPr>
+          <w:b/>
+          <w:bCs/>
+          <w:noProof/>
+          <w:sz w:val="40"/>
+          <w:szCs w:val="40"/>
+          <w:u w:val="single"/>
+        </w:rPr>
+        <w:drawing>
+          <wp:inline distT="0" distB="0" distL="0" distR="0" wp14:anchorId="1115752D" wp14:editId="54D4B604">
+            <wp:extent cx="5943600" cy="4590415"/>
+            <wp:effectExtent l="0" t="0" r="0" b="635"/>
+            <wp:docPr id="1653418699" name="Picture 2" descr="A graph of a graph of distance between airports&#10;&#10;AI-generated content may be incorrect."/>
+            <wp:cNvGraphicFramePr>
+              <a:graphicFrameLocks xmlns:a="http://schemas.openxmlformats.org/drawingml/2006/main" noChangeAspect="1"/>
+            </wp:cNvGraphicFramePr>
+            <a:graphic xmlns:a="http://schemas.openxmlformats.org/drawingml/2006/main">
+              <a:graphicData uri="http://schemas.openxmlformats.org/drawingml/2006/picture">
+                <pic:pic xmlns:pic="http://schemas.openxmlformats.org/drawingml/2006/picture">
+                  <pic:nvPicPr>
+                    <pic:cNvPr id="1653418699" name="Picture 2" descr="A graph of a graph of distance between airports&#10;&#10;AI-generated content may be incorrect."/>
+                    <pic:cNvPicPr/>
+                  </pic:nvPicPr>
+                  <pic:blipFill>
+                    <a:blip r:embed="rId4">
+                      <a:extLst>
+                        <a:ext uri="{28A0092B-C50C-407E-A947-70E740481C1C}">
+                          <a14:useLocalDpi xmlns:a14="http://schemas.microsoft.com/office/drawing/2010/main" val="0"/>
+                        </a:ext>
+                      </a:extLst>
+                    </a:blip>
+                    <a:stretch>
+                      <a:fillRect/>
+                    </a:stretch>
+                  </pic:blipFill>
+                  <pic:spPr>
+                    <a:xfrm>
+                      <a:off x="0" y="0"/>
+                      <a:ext cx="5943600" cy="4590415"/>
+                    </a:xfrm>
+                    <a:prstGeom prst="rect">
+                      <a:avLst/>
+                    </a:prstGeom>
+                  </pic:spPr>
+                </pic:pic>
+              </a:graphicData>
+            </a:graphic>
+          </wp:inline>
+        </w:drawing>
+      </w:r>
+    </w:p>
+    <w:p>
+      <w:pPr>
+        <w:rPr>
+          <w:rFonts w:ascii="Times New Roman" w:hAnsi="Times New Roman" w:cs="Times New Roman"/>
+        </w:rPr>
+      </w:pPr>
+    </w:p>
+    <w:p>
+      <w:pPr>
+        <w:rPr>
+          <w:rFonts w:ascii="Times New Roman" w:hAnsi="Times New Roman" w:cs="Times New Roman"/>
+        </w:rPr>
+      </w:pPr>
+      <w:r>
+        <w:rPr>
+          <w:rFonts w:ascii="Times New Roman" w:hAnsi="Times New Roman" w:cs="Times New Roman"/>
+        </w:rPr>
+        <w:t xml:space="preserve">For this plot we can see </w:t>
+      </w:r>
+      <w:r>
+        <w:rPr>
+          <w:rFonts w:ascii="Times New Roman" w:hAnsi="Times New Roman" w:cs="Times New Roman"/>
+        </w:rPr>
+        <w:t xml:space="preserve">that it is a right </w:t>
+      </w:r>
+      <w:r>
+        <w:rPr>
+          <w:rFonts w:ascii="Times New Roman" w:hAnsi="Times New Roman" w:cs="Times New Roman"/>
+        </w:rPr>
+        <w:t xml:space="preserve">skewed plot </w:t>
+      </w:r>
+      <w:r>
+        <w:rPr>
+          <w:rFonts w:ascii="Times New Roman" w:hAnsi="Times New Roman" w:cs="Times New Roman"/>
+        </w:rPr>
+        <w:t xml:space="preserve">indicating that most </w:t>
+      </w:r>
+      <w:r>
+        <w:rPr>
+          <w:rFonts w:ascii="Times New Roman" w:hAnsi="Times New Roman" w:cs="Times New Roman"/>
+        </w:rPr>
+        <w:t xml:space="preserve">of the data </w:t>
+      </w:r>
+      <w:r>
+        <w:rPr>
+          <w:rFonts w:ascii="Times New Roman" w:hAnsi="Times New Roman" w:cs="Times New Roman"/>
+        </w:rPr>
+        <w:t>would be on the left side of the histogram</w:t>
+      </w:r>
+      <w:r>
+        <w:rPr>
+          <w:rFonts w:ascii="Times New Roman" w:hAnsi="Times New Roman" w:cs="Times New Roman"/>
+        </w:rPr>
+        <w:t>. Since a domestic flight</w:t>
+      </w:r>
+      <w:r>
+        <w:rPr>
+          <w:rFonts w:ascii="Times New Roman" w:hAnsi="Times New Roman" w:cs="Times New Roman"/>
+        </w:rPr>
+        <w:t xml:space="preserve"> only stays in their country of origin </w:t>
+      </w:r>
+      <w:r>
+        <w:rPr>
+          <w:rFonts w:ascii="Times New Roman" w:hAnsi="Times New Roman" w:cs="Times New Roman"/>
+        </w:rPr>
+        <w:t xml:space="preserve">it wouldn’t make sense for the data to exceed </w:t>
+      </w:r>
+      <w:r>
+        <w:rPr>
+          <w:rFonts w:ascii="Times New Roman" w:hAnsi="Times New Roman" w:cs="Times New Roman"/>
+        </w:rPr>
+        <w:t>28</w:t>
+      </w:r>
+      <w:r>
+        <w:rPr>
+          <w:rFonts w:ascii="Times New Roman" w:hAnsi="Times New Roman" w:cs="Times New Roman"/>
+        </w:rPr>
+        <w:t>92</w:t>
+      </w:r>
+      <w:r>
+        <w:rPr>
+          <w:rFonts w:ascii="Times New Roman" w:hAnsi="Times New Roman" w:cs="Times New Roman"/>
+        </w:rPr>
+        <w:t xml:space="preserve"> miles (the distance of the USA </w:t>
+      </w:r>
+      <w:r>
+        <w:rPr>
+          <w:rFonts w:ascii="Times New Roman" w:hAnsi="Times New Roman" w:cs="Times New Roman"/>
+        </w:rPr>
+        <w:t>from the west coast to the east coast)</w:t>
+      </w:r>
+      <w:r>
+        <w:rPr>
+          <w:rFonts w:ascii="Times New Roman" w:hAnsi="Times New Roman" w:cs="Times New Roman"/>
+        </w:rPr>
+        <w:t xml:space="preserve">. We can see that as the distance increases the number of </w:t>
+      </w:r>
+      <w:r>
+        <w:rPr>
+          <w:rFonts w:ascii="Times New Roman" w:hAnsi="Times New Roman" w:cs="Times New Roman"/>
+        </w:rPr>
+        <w:t xml:space="preserve">flights </w:t>
+      </w:r>
+      <w:r>
+        <w:rPr>
+          <w:rFonts w:ascii="Times New Roman" w:hAnsi="Times New Roman" w:cs="Times New Roman"/>
+        </w:rPr>
+        <w:t>decreases,</w:t>
+      </w:r>
+      <w:r>
+        <w:rPr>
+          <w:rFonts w:ascii="Times New Roman" w:hAnsi="Times New Roman" w:cs="Times New Roman"/>
+        </w:rPr>
+        <w:t xml:space="preserve"> </w:t>
+      </w:r>
+      <w:r>
+        <w:rPr>
+          <w:rFonts w:ascii="Times New Roman" w:hAnsi="Times New Roman" w:cs="Times New Roman"/>
+        </w:rPr>
+        <w:t xml:space="preserve">which shows that </w:t>
+      </w:r>
+      <w:r>
+        <w:rPr>
+          <w:rFonts w:ascii="Times New Roman" w:hAnsi="Times New Roman" w:cs="Times New Roman"/>
+        </w:rPr>
+        <w:t xml:space="preserve">people generally </w:t>
+      </w:r>
+      <w:r>
+        <w:rPr>
+          <w:rFonts w:ascii="Times New Roman" w:hAnsi="Times New Roman" w:cs="Times New Roman"/>
+        </w:rPr>
+        <w:t>take</w:t>
+      </w:r>
+      <w:r>
+        <w:rPr>
+          <w:rFonts w:ascii="Times New Roman" w:hAnsi="Times New Roman" w:cs="Times New Roman"/>
+        </w:rPr>
+        <w:t xml:space="preserve"> more </w:t>
+      </w:r>
+      <w:r>
+        <w:rPr>
+          <w:rFonts w:ascii="Times New Roman" w:hAnsi="Times New Roman" w:cs="Times New Roman"/>
+        </w:rPr>
+        <w:t xml:space="preserve">local </w:t>
+      </w:r>
+      <w:r>
+        <w:rPr>
+          <w:rFonts w:ascii="Times New Roman" w:hAnsi="Times New Roman" w:cs="Times New Roman"/>
+        </w:rPr>
+        <w:t xml:space="preserve">flights rather </w:t>
+      </w:r>
+      <w:r>
+        <w:rPr>
+          <w:rFonts w:ascii="Times New Roman" w:hAnsi="Times New Roman" w:cs="Times New Roman"/>
+        </w:rPr>
+        <w:t>than</w:t>
+      </w:r>
+      <w:r>
+        <w:rPr>
+          <w:rFonts w:ascii="Times New Roman" w:hAnsi="Times New Roman" w:cs="Times New Roman"/>
+        </w:rPr>
+        <w:t xml:space="preserve"> </w:t>
+      </w:r>
+      <w:r>
+        <w:rPr>
+          <w:rFonts w:ascii="Times New Roman" w:hAnsi="Times New Roman" w:cs="Times New Roman"/>
+        </w:rPr>
+        <w:t>cross-country</w:t>
+      </w:r>
+      <w:r>
+        <w:rPr>
+          <w:rFonts w:ascii="Times New Roman" w:hAnsi="Times New Roman" w:cs="Times New Roman"/>
+        </w:rPr>
+        <w:t xml:space="preserve"> flights.</w:t>
+      </w:r>
+    </w:p>
+    <w:p>
+      <w:pPr>
+        <w:jc w:val="center"/>
+        <w:rPr>
+          <w:b/>
+          <w:bCs/>
+          <w:sz w:val="40"/>
+          <w:szCs w:val="40"/>
+          <w:u w:val="single"/>
+        </w:rPr>
+      </w:pPr>
+      <w:r>
+        <w:rPr>
+          <w:b/>
+          <w:bCs/>
+          <w:noProof/>
+          <w:sz w:val="40"/>
+          <w:szCs w:val="40"/>
+          <w:u w:val="single"/>
+        </w:rPr>
+        <w:lastRenderedPageBreak/>
+        <w:drawing>
+          <wp:inline distT="0" distB="0" distL="0" distR="0" wp14:anchorId="185C5E52" wp14:editId="36D998AC">
+            <wp:extent cx="5943600" cy="4590415"/>
+            <wp:effectExtent l="0" t="0" r="0" b="635"/>
+            <wp:docPr id="1726509725" name="Picture 3" descr="A graph of a graph showing the average fare prices"/>
+            <wp:cNvGraphicFramePr>
+              <a:graphicFrameLocks xmlns:a="http://schemas.openxmlformats.org/drawingml/2006/main" noChangeAspect="1"/>
+            </wp:cNvGraphicFramePr>
+            <a:graphic xmlns:a="http://schemas.openxmlformats.org/drawingml/2006/main">
+              <a:graphicData uri="http://schemas.openxmlformats.org/drawingml/2006/picture">
+                <pic:pic xmlns:pic="http://schemas.openxmlformats.org/drawingml/2006/picture">
+                  <pic:nvPicPr>
+                    <pic:cNvPr id="1726509725" name="Picture 3" descr="A graph of a graph showing the average fare prices"/>
+                    <pic:cNvPicPr/>
+                  </pic:nvPicPr>
+                  <pic:blipFill>
+                    <a:blip r:embed="rId5">
+                      <a:extLst>
+                        <a:ext uri="{28A0092B-C50C-407E-A947-70E740481C1C}">
+                          <a14:useLocalDpi xmlns:a14="http://schemas.microsoft.com/office/drawing/2010/main" val="0"/>
+                        </a:ext>
+                      </a:extLst>
+                    </a:blip>
+                    <a:stretch>
+                      <a:fillRect/>
+                    </a:stretch>
+                  </pic:blipFill>
+                  <pic:spPr>
+                    <a:xfrm>
+                      <a:off x="0" y="0"/>
+                      <a:ext cx="5943600" cy="4590415"/>
+                    </a:xfrm>
+                    <a:prstGeom prst="rect">
+                      <a:avLst/>
+                    </a:prstGeom>
+                  </pic:spPr>
+                </pic:pic>
+              </a:graphicData>
+            </a:graphic>
+          </wp:inline>
+        </w:drawing>
+      </w:r>
+    </w:p>
+    <w:p>
+      <w:pPr>
+        <w:jc w:val="center"/>
+        <w:rPr>
+          <w:b/>
+          <w:bCs/>
+          <w:sz w:val="40"/>
+          <w:szCs w:val="40"/>
+          <w:u w:val="single"/>
+        </w:rPr>
+      </w:pPr>
+    </w:p>
+    <w:p>
+      <w:pPr>
+        <w:rPr>
+          <w:rFonts w:ascii="Times New Roman" w:hAnsi="Times New Roman" w:cs="Times New Roman"/>
+        </w:rPr>
+      </w:pPr>
+      <w:r>
+        <w:rPr>
+          <w:rFonts w:ascii="Times New Roman" w:hAnsi="Times New Roman" w:cs="Times New Roman"/>
+        </w:rPr>
+        <w:t>This plot demonstrates</w:t>
+      </w:r>
+      <w:r>
+        <w:rPr>
+          <w:rFonts w:ascii="Times New Roman" w:hAnsi="Times New Roman" w:cs="Times New Roman"/>
+        </w:rPr>
+        <w:t xml:space="preserve"> the average fare prices for </w:t>
+      </w:r>
+      <w:r>
+        <w:rPr>
+          <w:rFonts w:ascii="Times New Roman" w:hAnsi="Times New Roman" w:cs="Times New Roman"/>
+        </w:rPr>
+        <w:t>every airline</w:t>
+      </w:r>
+      <w:r>
+        <w:rPr>
+          <w:rFonts w:ascii="Times New Roman" w:hAnsi="Times New Roman" w:cs="Times New Roman"/>
+        </w:rPr>
+        <w:t xml:space="preserve"> from the years 1993 to 202</w:t>
+      </w:r>
+      <w:r>
+        <w:rPr>
+          <w:rFonts w:ascii="Times New Roman" w:hAnsi="Times New Roman" w:cs="Times New Roman"/>
+        </w:rPr>
+        <w:t>4.</w:t>
+      </w:r>
+      <w:r>
+        <w:rPr>
+          <w:rFonts w:ascii="Times New Roman" w:hAnsi="Times New Roman" w:cs="Times New Roman"/>
+        </w:rPr>
+        <w:t xml:space="preserve"> This is a right skewed plot and doesn’t </w:t>
+      </w:r>
+      <w:r>
+        <w:rPr>
+          <w:rFonts w:ascii="Times New Roman" w:hAnsi="Times New Roman" w:cs="Times New Roman"/>
+        </w:rPr>
+        <w:t xml:space="preserve">show too much information but </w:t>
+      </w:r>
+      <w:r>
+        <w:rPr>
+          <w:rFonts w:ascii="Times New Roman" w:hAnsi="Times New Roman" w:cs="Times New Roman"/>
+        </w:rPr>
+        <w:t>it’s</w:t>
+      </w:r>
+      <w:r>
+        <w:rPr>
+          <w:rFonts w:ascii="Times New Roman" w:hAnsi="Times New Roman" w:cs="Times New Roman"/>
+        </w:rPr>
+        <w:t xml:space="preserve"> for a reason. </w:t>
+      </w:r>
+      <w:r>
+        <w:rPr>
+          <w:rFonts w:ascii="Times New Roman" w:hAnsi="Times New Roman" w:cs="Times New Roman"/>
+        </w:rPr>
+        <w:t xml:space="preserve">According to the Bureau of Transportation </w:t>
+      </w:r>
+      <w:r>
+        <w:rPr>
+          <w:rFonts w:ascii="Times New Roman" w:hAnsi="Times New Roman" w:cs="Times New Roman"/>
+        </w:rPr>
+        <w:t>Statistics (BTS), the average fare price for a domestic flight in the US is about $385</w:t>
+      </w:r>
+      <w:r>
+        <w:rPr>
+          <w:rFonts w:ascii="Times New Roman" w:hAnsi="Times New Roman" w:cs="Times New Roman"/>
+        </w:rPr>
+        <w:t xml:space="preserve"> per person</w:t>
+      </w:r>
+      <w:r>
+        <w:rPr>
+          <w:rFonts w:ascii="Times New Roman" w:hAnsi="Times New Roman" w:cs="Times New Roman"/>
+        </w:rPr>
+        <w:t xml:space="preserve">. With this information we can </w:t>
+      </w:r>
+      <w:r>
+        <w:rPr>
+          <w:rFonts w:ascii="Times New Roman" w:hAnsi="Times New Roman" w:cs="Times New Roman"/>
+        </w:rPr>
+        <w:t>say that the plot is accurate because most of the data within it falls between the range of $0 to $500</w:t>
+      </w:r>
+      <w:r>
+        <w:rPr>
+          <w:rFonts w:ascii="Times New Roman" w:hAnsi="Times New Roman" w:cs="Times New Roman"/>
+        </w:rPr>
+        <w:t xml:space="preserve">. An outlier on the plot </w:t>
+      </w:r>
+      <w:r>
+        <w:rPr>
+          <w:rFonts w:ascii="Times New Roman" w:hAnsi="Times New Roman" w:cs="Times New Roman"/>
+        </w:rPr>
+        <w:t xml:space="preserve">starts getting to the $1000 mark which can be explained by numerous factors, one being </w:t>
+      </w:r>
+      <w:r>
+        <w:rPr>
+          <w:rFonts w:ascii="Times New Roman" w:hAnsi="Times New Roman" w:cs="Times New Roman"/>
+        </w:rPr>
+        <w:t>that the flight could be a cross-country flight</w:t>
+      </w:r>
+      <w:r>
+        <w:rPr>
+          <w:rFonts w:ascii="Times New Roman" w:hAnsi="Times New Roman" w:cs="Times New Roman"/>
+        </w:rPr>
+        <w:t xml:space="preserve"> (longer distance would mean more expensive</w:t>
+      </w:r>
+      <w:r>
+        <w:rPr>
+          <w:rFonts w:ascii="Times New Roman" w:hAnsi="Times New Roman" w:cs="Times New Roman"/>
+        </w:rPr>
+        <w:t xml:space="preserve"> fare)</w:t>
+      </w:r>
+      <w:r>
+        <w:rPr>
+          <w:rFonts w:ascii="Times New Roman" w:hAnsi="Times New Roman" w:cs="Times New Roman"/>
+        </w:rPr>
+        <w:t xml:space="preserve"> </w:t>
+      </w:r>
+      <w:r>
+        <w:rPr>
+          <w:rFonts w:ascii="Times New Roman" w:hAnsi="Times New Roman" w:cs="Times New Roman"/>
+        </w:rPr>
+        <w:t>or the passenger took a more expensive airline.</w:t>
+      </w:r>
+    </w:p>
+    <w:p>
+      <w:pPr>
+        <w:jc w:val="center"/>
+        <w:rPr>
+          <w:b/>
+          <w:bCs/>
+          <w:sz w:val="40"/>
+          <w:szCs w:val="40"/>
+          <w:u w:val="single"/>
+        </w:rPr>
+      </w:pPr>
+      <w:r>
+        <w:rPr>
+          <w:b/>
+          <w:bCs/>
+          <w:noProof/>
+          <w:sz w:val="40"/>
+          <w:szCs w:val="40"/>
+          <w:u w:val="single"/>
+        </w:rPr>
+        <w:lastRenderedPageBreak/>
+        <w:drawing>
+          <wp:inline distT="0" distB="0" distL="0" distR="0" wp14:anchorId="050EB6CB" wp14:editId="5F73C48D">
+            <wp:extent cx="5943600" cy="4590415"/>
+            <wp:effectExtent l="0" t="0" r="0" b="635"/>
+            <wp:docPr id="281531103" name="Picture 5" descr="A graph of passengers&#10;&#10;AI-generated content may be incorrect."/>
+            <wp:cNvGraphicFramePr>
+              <a:graphicFrameLocks xmlns:a="http://schemas.openxmlformats.org/drawingml/2006/main" noChangeAspect="1"/>
+            </wp:cNvGraphicFramePr>
+            <a:graphic xmlns:a="http://schemas.openxmlformats.org/drawingml/2006/main">
+              <a:graphicData uri="http://schemas.openxmlformats.org/drawingml/2006/picture">
+                <pic:pic xmlns:pic="http://schemas.openxmlformats.org/drawingml/2006/picture">
+                  <pic:nvPicPr>
+                    <pic:cNvPr id="281531103" name="Picture 5" descr="A graph of passengers&#10;&#10;AI-generated content may be incorrect."/>
+                    <pic:cNvPicPr/>
+                  </pic:nvPicPr>
+                  <pic:blipFill>
+                    <a:blip r:embed="rId6">
+                      <a:extLst>
+                        <a:ext uri="{28A0092B-C50C-407E-A947-70E740481C1C}">
+                          <a14:useLocalDpi xmlns:a14="http://schemas.microsoft.com/office/drawing/2010/main" val="0"/>
+                        </a:ext>
+                      </a:extLst>
+                    </a:blip>
+                    <a:stretch>
+                      <a:fillRect/>
+                    </a:stretch>
+                  </pic:blipFill>
+                  <pic:spPr>
+                    <a:xfrm>
+                      <a:off x="0" y="0"/>
+                      <a:ext cx="5943600" cy="4590415"/>
+                    </a:xfrm>
+                    <a:prstGeom prst="rect">
+                      <a:avLst/>
+                    </a:prstGeom>
+                  </pic:spPr>
+                </pic:pic>
+              </a:graphicData>
+            </a:graphic>
+          </wp:inline>
+        </w:drawing>
+      </w:r>
+    </w:p>
+    <w:p>
+      <w:pPr>
+        <w:jc w:val="center"/>
+        <w:rPr>
+          <w:b/>
+          <w:bCs/>
+          <w:sz w:val="40"/>
+          <w:szCs w:val="40"/>
+          <w:u w:val="single"/>
+        </w:rPr>
+      </w:pPr>
+    </w:p>
+    <w:p>
+      <w:pPr>
+        <w:rPr>
+          <w:rFonts w:ascii="Times New Roman" w:hAnsi="Times New Roman" w:cs="Times New Roman"/>
+        </w:rPr>
+      </w:pPr>
+      <w:r>
+        <w:rPr>
+          <w:rFonts w:ascii="Times New Roman" w:hAnsi="Times New Roman" w:cs="Times New Roman"/>
+        </w:rPr>
+        <w:t xml:space="preserve">This plot shows the </w:t>
+      </w:r>
+      <w:r>
+        <w:rPr>
+          <w:rFonts w:ascii="Times New Roman" w:hAnsi="Times New Roman" w:cs="Times New Roman"/>
+        </w:rPr>
+        <w:t>number</w:t>
+      </w:r>
+      <w:r>
+        <w:rPr>
+          <w:rFonts w:ascii="Times New Roman" w:hAnsi="Times New Roman" w:cs="Times New Roman"/>
+        </w:rPr>
+        <w:t xml:space="preserve"> of passengers </w:t>
+      </w:r>
+      <w:r>
+        <w:rPr>
+          <w:rFonts w:ascii="Times New Roman" w:hAnsi="Times New Roman" w:cs="Times New Roman"/>
+        </w:rPr>
+        <w:t xml:space="preserve">on different domestic airlines. </w:t>
+      </w:r>
+      <w:r>
+        <w:rPr>
+          <w:rFonts w:ascii="Times New Roman" w:hAnsi="Times New Roman" w:cs="Times New Roman"/>
+        </w:rPr>
+        <w:t xml:space="preserve">This is a right skewed plot and most of the data points towards </w:t>
+      </w:r>
+      <w:r>
+        <w:rPr>
+          <w:rFonts w:ascii="Times New Roman" w:hAnsi="Times New Roman" w:cs="Times New Roman"/>
+        </w:rPr>
+        <w:t xml:space="preserve">the numbers 0-500 passengers. </w:t>
+      </w:r>
+      <w:r>
+        <w:rPr>
+          <w:rFonts w:ascii="Times New Roman" w:hAnsi="Times New Roman" w:cs="Times New Roman"/>
+        </w:rPr>
+        <w:t xml:space="preserve">The data has major outliers going all the way to 8000 passengers on a </w:t>
+      </w:r>
+      <w:r>
+        <w:rPr>
+          <w:rFonts w:ascii="Times New Roman" w:hAnsi="Times New Roman" w:cs="Times New Roman"/>
+        </w:rPr>
+        <w:t>flight</w:t>
+      </w:r>
+      <w:r>
+        <w:rPr>
+          <w:rFonts w:ascii="Times New Roman" w:hAnsi="Times New Roman" w:cs="Times New Roman"/>
+        </w:rPr>
+        <w:t xml:space="preserve"> which isn’t realistic</w:t>
+      </w:r>
+      <w:r>
+        <w:rPr>
+          <w:rFonts w:ascii="Times New Roman" w:hAnsi="Times New Roman" w:cs="Times New Roman"/>
+        </w:rPr>
+        <w:t xml:space="preserve"> and could be an error </w:t>
+      </w:r>
+      <w:r>
+        <w:rPr>
+          <w:rFonts w:ascii="Times New Roman" w:hAnsi="Times New Roman" w:cs="Times New Roman"/>
+        </w:rPr>
+        <w:t xml:space="preserve">. This can be </w:t>
+      </w:r>
+      <w:r>
+        <w:rPr>
+          <w:rFonts w:ascii="Times New Roman" w:hAnsi="Times New Roman" w:cs="Times New Roman"/>
+        </w:rPr>
+        <w:t>explained</w:t>
+      </w:r>
+      <w:r>
+        <w:rPr>
+          <w:rFonts w:ascii="Times New Roman" w:hAnsi="Times New Roman" w:cs="Times New Roman"/>
+        </w:rPr>
+        <w:t xml:space="preserve"> by the </w:t>
+      </w:r>
+      <w:r>
+        <w:rPr>
+          <w:rFonts w:ascii="Times New Roman" w:hAnsi="Times New Roman" w:cs="Times New Roman"/>
+        </w:rPr>
+        <w:t xml:space="preserve">data only taking in the sampled passengers rather than the exact amount in </w:t>
+      </w:r>
+      <w:r>
+        <w:rPr>
+          <w:rFonts w:ascii="Times New Roman" w:hAnsi="Times New Roman" w:cs="Times New Roman"/>
+        </w:rPr>
+        <w:t xml:space="preserve">each quarter of the year. </w:t>
+      </w:r>
+      <w:r>
+        <w:rPr>
+          <w:rFonts w:ascii="Times New Roman" w:hAnsi="Times New Roman" w:cs="Times New Roman"/>
+        </w:rPr>
+        <w:t xml:space="preserve">For flight paths that aren’t as popular </w:t>
+      </w:r>
+      <w:r>
+        <w:rPr>
+          <w:rFonts w:ascii="Times New Roman" w:hAnsi="Times New Roman" w:cs="Times New Roman"/>
+        </w:rPr>
+        <w:t>they tend to have less passengers then a flight wit</w:t>
+      </w:r>
+      <w:r>
+        <w:rPr>
+          <w:rFonts w:ascii="Times New Roman" w:hAnsi="Times New Roman" w:cs="Times New Roman"/>
+        </w:rPr>
+        <w:t>h</w:t>
+      </w:r>
+      <w:r>
+        <w:rPr>
+          <w:rFonts w:ascii="Times New Roman" w:hAnsi="Times New Roman" w:cs="Times New Roman"/>
+        </w:rPr>
+        <w:t xml:space="preserve"> high volume </w:t>
+      </w:r>
+      <w:r>
+        <w:rPr>
+          <w:rFonts w:ascii="Times New Roman" w:hAnsi="Times New Roman" w:cs="Times New Roman"/>
+        </w:rPr>
+        <w:t xml:space="preserve">to major </w:t>
+      </w:r>
+      <w:r>
+        <w:rPr>
+          <w:rFonts w:ascii="Times New Roman" w:hAnsi="Times New Roman" w:cs="Times New Roman"/>
+        </w:rPr>
+        <w:t xml:space="preserve">popular </w:t>
+      </w:r>
+      <w:r>
+        <w:rPr>
+          <w:rFonts w:ascii="Times New Roman" w:hAnsi="Times New Roman" w:cs="Times New Roman"/>
+        </w:rPr>
+        <w:t xml:space="preserve">cities, for example, a flight from </w:t>
+      </w:r>
+      <w:r>
+        <w:rPr>
+          <w:rFonts w:ascii="Times New Roman" w:hAnsi="Times New Roman" w:cs="Times New Roman"/>
+        </w:rPr>
+        <w:t>LAX</w:t>
+      </w:r>
+      <w:r>
+        <w:rPr>
+          <w:rFonts w:ascii="Times New Roman" w:hAnsi="Times New Roman" w:cs="Times New Roman"/>
+        </w:rPr>
+        <w:t xml:space="preserve"> </w:t>
+      </w:r>
+      <w:r>
+        <w:rPr>
+          <w:rFonts w:ascii="Times New Roman" w:hAnsi="Times New Roman" w:cs="Times New Roman"/>
+        </w:rPr>
+        <w:t>(Los Angeles</w:t>
+      </w:r>
+      <w:r>
+        <w:rPr>
+          <w:rFonts w:ascii="Times New Roman" w:hAnsi="Times New Roman" w:cs="Times New Roman"/>
+        </w:rPr>
+        <w:t>, CA</w:t>
+      </w:r>
+      <w:r>
+        <w:rPr>
+          <w:rFonts w:ascii="Times New Roman" w:hAnsi="Times New Roman" w:cs="Times New Roman"/>
+        </w:rPr>
+        <w:t>)</w:t>
+      </w:r>
+      <w:r>
+        <w:rPr>
+          <w:rFonts w:ascii="Times New Roman" w:hAnsi="Times New Roman" w:cs="Times New Roman"/>
+        </w:rPr>
+        <w:t xml:space="preserve"> to </w:t>
+      </w:r>
+      <w:r>
+        <w:rPr>
+          <w:rFonts w:ascii="Times New Roman" w:hAnsi="Times New Roman" w:cs="Times New Roman"/>
+        </w:rPr>
+        <w:t>JFK</w:t>
+      </w:r>
+      <w:r>
+        <w:rPr>
+          <w:rFonts w:ascii="Times New Roman" w:hAnsi="Times New Roman" w:cs="Times New Roman"/>
+        </w:rPr>
+        <w:t xml:space="preserve"> </w:t>
+      </w:r>
+      <w:r>
+        <w:rPr>
+          <w:rFonts w:ascii="Times New Roman" w:hAnsi="Times New Roman" w:cs="Times New Roman"/>
+        </w:rPr>
+        <w:t>(Queens, NY)</w:t>
+      </w:r>
+      <w:r>
+        <w:rPr>
+          <w:rFonts w:ascii="Times New Roman" w:hAnsi="Times New Roman" w:cs="Times New Roman"/>
+        </w:rPr>
+        <w:t xml:space="preserve"> would have a way higher </w:t>
+      </w:r>
+      <w:r>
+        <w:rPr>
+          <w:rFonts w:ascii="Times New Roman" w:hAnsi="Times New Roman" w:cs="Times New Roman"/>
+        </w:rPr>
+        <w:t>passenger count then a flight from ABQ</w:t>
+      </w:r>
+      <w:r>
+        <w:rPr>
+          <w:rFonts w:ascii="Times New Roman" w:hAnsi="Times New Roman" w:cs="Times New Roman"/>
+        </w:rPr>
+        <w:t xml:space="preserve"> </w:t>
+      </w:r>
+      <w:r>
+        <w:rPr>
+          <w:rFonts w:ascii="Times New Roman" w:hAnsi="Times New Roman" w:cs="Times New Roman"/>
+        </w:rPr>
+        <w:t>(</w:t>
+      </w:r>
+      <w:r>
+        <w:rPr>
+          <w:rFonts w:ascii="Times New Roman" w:hAnsi="Times New Roman" w:cs="Times New Roman"/>
+        </w:rPr>
+        <w:t>Albuquerque</w:t>
+      </w:r>
+      <w:r>
+        <w:rPr>
+          <w:rFonts w:ascii="Times New Roman" w:hAnsi="Times New Roman" w:cs="Times New Roman"/>
+        </w:rPr>
+        <w:t>, NM)</w:t>
+      </w:r>
+      <w:r>
+        <w:rPr>
+          <w:rFonts w:ascii="Times New Roman" w:hAnsi="Times New Roman" w:cs="Times New Roman"/>
+        </w:rPr>
+        <w:t xml:space="preserve"> to</w:t>
+      </w:r>
+      <w:r>
+        <w:rPr>
+          <w:rFonts w:ascii="Times New Roman" w:hAnsi="Times New Roman" w:cs="Times New Roman"/>
+        </w:rPr>
+        <w:t xml:space="preserve"> </w:t>
+      </w:r>
+      <w:r>
+        <w:rPr>
+          <w:rFonts w:ascii="Times New Roman" w:hAnsi="Times New Roman" w:cs="Times New Roman"/>
+        </w:rPr>
+        <w:t>TPA (</w:t>
+      </w:r>
+      <w:r>
+        <w:rPr>
+          <w:rFonts w:ascii="Times New Roman" w:hAnsi="Times New Roman" w:cs="Times New Roman"/>
+        </w:rPr>
+        <w:t>Tampa, FL)</w:t>
+      </w:r>
+    </w:p>
+    <w:p>
+      <w:pPr>
+        <w:jc w:val="center"/>
+        <w:rPr>
+          <w:b/>
+          <w:bCs/>
+          <w:sz w:val="40"/>
+          <w:szCs w:val="40"/>
+          <w:u w:val="single"/>
+        </w:rPr>
+      </w:pPr>
+      <w:r>
+        <w:rPr>
+          <w:b/>
+          <w:bCs/>
+          <w:noProof/>
+          <w:sz w:val="40"/>
+          <w:szCs w:val="40"/>
+          <w:u w:val="single"/>
+        </w:rPr>
+        <w:lastRenderedPageBreak/>
+        <w:drawing>
+          <wp:inline distT="0" distB="0" distL="0" distR="0" wp14:anchorId="71BA68E1" wp14:editId="18D5B064">
+            <wp:extent cx="5943600" cy="4590415"/>
+            <wp:effectExtent l="0" t="0" r="0" b="635"/>
+            <wp:docPr id="240306440" name="Picture 6" descr="A graph of a number of years&#10;&#10;AI-generated content may be incorrect."/>
+            <wp:cNvGraphicFramePr>
+              <a:graphicFrameLocks xmlns:a="http://schemas.openxmlformats.org/drawingml/2006/main" noChangeAspect="1"/>
+            </wp:cNvGraphicFramePr>
+            <a:graphic xmlns:a="http://schemas.openxmlformats.org/drawingml/2006/main">
+              <a:graphicData uri="http://schemas.openxmlformats.org/drawingml/2006/picture">
+                <pic:pic xmlns:pic="http://schemas.openxmlformats.org/drawingml/2006/picture">
+                  <pic:nvPicPr>
+                    <pic:cNvPr id="240306440" name="Picture 6" descr="A graph of a number of years&#10;&#10;AI-generated content may be incorrect."/>
+                    <pic:cNvPicPr/>
+                  </pic:nvPicPr>
+                  <pic:blipFill>
+                    <a:blip r:embed="rId7">
+                      <a:extLst>
+                        <a:ext uri="{28A0092B-C50C-407E-A947-70E740481C1C}">
+                          <a14:useLocalDpi xmlns:a14="http://schemas.microsoft.com/office/drawing/2010/main" val="0"/>
+                        </a:ext>
+                      </a:extLst>
+                    </a:blip>
+                    <a:stretch>
+                      <a:fillRect/>
+                    </a:stretch>
+                  </pic:blipFill>
+                  <pic:spPr>
+                    <a:xfrm>
+                      <a:off x="0" y="0"/>
+                      <a:ext cx="5943600" cy="4590415"/>
+                    </a:xfrm>
+                    <a:prstGeom prst="rect">
+                      <a:avLst/>
+                    </a:prstGeom>
+                  </pic:spPr>
+                </pic:pic>
+              </a:graphicData>
+            </a:graphic>
+          </wp:inline>
+        </w:drawing>
+      </w:r>
+    </w:p>
+    <w:p>
+      <w:pPr>
+        <w:jc w:val="center"/>
+        <w:rPr>
+          <w:b/>
+          <w:bCs/>
+          <w:sz w:val="40"/>
+          <w:szCs w:val="40"/>
+          <w:u w:val="single"/>
+        </w:rPr>
+      </w:pPr>
+    </w:p>
+    <w:p>
+      <w:pPr>
+        <w:rPr>
+          <w:rFonts w:ascii="Times New Roman" w:hAnsi="Times New Roman" w:cs="Times New Roman"/>
+        </w:rPr>
+      </w:pPr>
+      <w:r>
+        <w:rPr>
+          <w:rFonts w:ascii="Times New Roman" w:hAnsi="Times New Roman" w:cs="Times New Roman"/>
+        </w:rPr>
+        <w:t>This plot shows</w:t>
+      </w:r>
+      <w:r>
+        <w:rPr>
+          <w:rFonts w:ascii="Times New Roman" w:hAnsi="Times New Roman" w:cs="Times New Roman"/>
+        </w:rPr>
+        <w:t xml:space="preserve"> the number of flights taken yearly from the years 1993-2024.</w:t>
+      </w:r>
+      <w:r>
+        <w:rPr>
+          <w:rFonts w:ascii="Times New Roman" w:hAnsi="Times New Roman" w:cs="Times New Roman"/>
+        </w:rPr>
+        <w:t xml:space="preserve"> This is a </w:t>
+      </w:r>
+      <w:r>
+        <w:rPr>
+          <w:rFonts w:ascii="Times New Roman" w:hAnsi="Times New Roman" w:cs="Times New Roman"/>
+        </w:rPr>
+        <w:t xml:space="preserve">uniform distribution because </w:t>
+      </w:r>
+      <w:r>
+        <w:rPr>
+          <w:rFonts w:ascii="Times New Roman" w:hAnsi="Times New Roman" w:cs="Times New Roman"/>
+        </w:rPr>
+        <w:t>most</w:t>
+      </w:r>
+      <w:r>
+        <w:rPr>
+          <w:rFonts w:ascii="Times New Roman" w:hAnsi="Times New Roman" w:cs="Times New Roman"/>
+        </w:rPr>
+        <w:t xml:space="preserve"> of the data points are relatively close to </w:t>
+      </w:r>
+      <w:r>
+        <w:rPr>
+          <w:rFonts w:ascii="Times New Roman" w:hAnsi="Times New Roman" w:cs="Times New Roman"/>
+        </w:rPr>
+        <w:t xml:space="preserve">each other with a few years having less data. </w:t>
+      </w:r>
+      <w:r>
+        <w:rPr>
+          <w:rFonts w:ascii="Times New Roman" w:hAnsi="Times New Roman" w:cs="Times New Roman"/>
+        </w:rPr>
+        <w:t xml:space="preserve">We can see from the plot that </w:t>
+      </w:r>
+      <w:r>
+        <w:rPr>
+          <w:rFonts w:ascii="Times New Roman" w:hAnsi="Times New Roman" w:cs="Times New Roman"/>
+        </w:rPr>
+        <w:t xml:space="preserve">during the years 1993-1995 flights taken were significantly lower </w:t>
+      </w:r>
+      <w:r>
+        <w:rPr>
+          <w:rFonts w:ascii="Times New Roman" w:hAnsi="Times New Roman" w:cs="Times New Roman"/>
+        </w:rPr>
+        <w:t>than in</w:t>
+      </w:r>
+      <w:r>
+        <w:rPr>
+          <w:rFonts w:ascii="Times New Roman" w:hAnsi="Times New Roman" w:cs="Times New Roman"/>
+        </w:rPr>
+        <w:t xml:space="preserve"> the future years</w:t>
+      </w:r>
+      <w:r>
+        <w:rPr>
+          <w:rFonts w:ascii="Times New Roman" w:hAnsi="Times New Roman" w:cs="Times New Roman"/>
+        </w:rPr>
+        <w:t xml:space="preserve">. </w:t>
+      </w:r>
+      <w:r>
+        <w:rPr>
+          <w:rFonts w:ascii="Times New Roman" w:hAnsi="Times New Roman" w:cs="Times New Roman"/>
+        </w:rPr>
+        <w:t xml:space="preserve">Flights from the years 1997-2018 have </w:t>
+      </w:r>
+      <w:r>
+        <w:rPr>
+          <w:rFonts w:ascii="Times New Roman" w:hAnsi="Times New Roman" w:cs="Times New Roman"/>
+        </w:rPr>
+        <w:t>stayed</w:t>
+      </w:r>
+      <w:r>
+        <w:rPr>
+          <w:rFonts w:ascii="Times New Roman" w:hAnsi="Times New Roman" w:cs="Times New Roman"/>
+        </w:rPr>
+        <w:t xml:space="preserve"> a</w:t>
+      </w:r>
+      <w:r>
+        <w:rPr>
+          <w:rFonts w:ascii="Times New Roman" w:hAnsi="Times New Roman" w:cs="Times New Roman"/>
+        </w:rPr>
+        <w:t>t a</w:t>
+      </w:r>
+      <w:r>
+        <w:rPr>
+          <w:rFonts w:ascii="Times New Roman" w:hAnsi="Times New Roman" w:cs="Times New Roman"/>
+        </w:rPr>
+        <w:t xml:space="preserve"> constant number </w:t>
+      </w:r>
+      <w:r>
+        <w:rPr>
+          <w:rFonts w:ascii="Times New Roman" w:hAnsi="Times New Roman" w:cs="Times New Roman"/>
+        </w:rPr>
+        <w:t>with very few changes in value</w:t>
+      </w:r>
+      <w:r>
+        <w:rPr>
+          <w:rFonts w:ascii="Times New Roman" w:hAnsi="Times New Roman" w:cs="Times New Roman"/>
+        </w:rPr>
+        <w:t>.</w:t>
+      </w:r>
+      <w:r>
+        <w:rPr>
+          <w:rFonts w:ascii="Times New Roman" w:hAnsi="Times New Roman" w:cs="Times New Roman"/>
+        </w:rPr>
+        <w:t xml:space="preserve"> </w:t>
+      </w:r>
+      <w:r>
+        <w:rPr>
+          <w:rFonts w:ascii="Times New Roman" w:hAnsi="Times New Roman" w:cs="Times New Roman"/>
+        </w:rPr>
+        <w:t xml:space="preserve">If we look at the years </w:t>
+      </w:r>
+      <w:r>
+        <w:rPr>
+          <w:rFonts w:ascii="Times New Roman" w:hAnsi="Times New Roman" w:cs="Times New Roman"/>
+        </w:rPr>
+        <w:t>2020-2024,</w:t>
+      </w:r>
+      <w:r>
+        <w:rPr>
+          <w:rFonts w:ascii="Times New Roman" w:hAnsi="Times New Roman" w:cs="Times New Roman"/>
+        </w:rPr>
+        <w:t xml:space="preserve"> we can see a </w:t>
+      </w:r>
+      <w:r>
+        <w:rPr>
+          <w:rFonts w:ascii="Times New Roman" w:hAnsi="Times New Roman" w:cs="Times New Roman"/>
+        </w:rPr>
+        <w:t>drop in flights, this can be explained by the COVID-19 pandemic when air</w:t>
+      </w:r>
+      <w:r>
+        <w:rPr>
+          <w:rFonts w:ascii="Times New Roman" w:hAnsi="Times New Roman" w:cs="Times New Roman"/>
+        </w:rPr>
+        <w:t xml:space="preserve"> travel was at an all-time low worldwide. </w:t>
+      </w:r>
+      <w:r>
+        <w:rPr>
+          <w:rFonts w:ascii="Times New Roman" w:hAnsi="Times New Roman" w:cs="Times New Roman"/>
+        </w:rPr>
+        <w:t>Flights from the years</w:t>
+      </w:r>
+      <w:r>
+        <w:rPr>
+          <w:rFonts w:ascii="Times New Roman" w:hAnsi="Times New Roman" w:cs="Times New Roman"/>
+        </w:rPr>
+        <w:t xml:space="preserve"> 1997-2018 have had a constant number of </w:t>
       </w:r>
     </w:p>
     <w:sectPr>

</xml_diff>

<commit_message>
Updated Graphs and Analysis
</commit_message>
<xml_diff>
--- a/Written Analysis and Graphs.docx
+++ b/Written Analysis and Graphs.docx
@@ -22,6 +22,27 @@
           <w:u w:val="single"/>
         </w:rPr>
         <w:t>Written Analysis and Graphs</w:t>
+      </w:r>
+    </w:p>
+    <w:p>
+      <w:pPr>
+        <w:rPr>
+          <w:b/>
+          <w:bCs/>
+          <w:sz w:val="40"/>
+          <w:szCs w:val="40"/>
+          <w:u w:val="single"/>
+        </w:rPr>
+      </w:pPr>
+      <w:r>
+        <w:rPr>
+          <w:b/>
+          <w:bCs/>
+          <w:sz w:val="40"/>
+          <w:szCs w:val="40"/>
+          <w:u w:val="single"/>
+        </w:rPr>
+        <w:t>Milestone 3</w:t>
       </w:r>
     </w:p>
     <w:p>
@@ -612,13 +633,27 @@
         <w:rPr>
           <w:rFonts w:ascii="Times New Roman" w:hAnsi="Times New Roman" w:cs="Times New Roman"/>
         </w:rPr>
-        <w:t xml:space="preserve"> and could be an error </w:t>
-      </w:r>
-      <w:r>
-        <w:rPr>
-          <w:rFonts w:ascii="Times New Roman" w:hAnsi="Times New Roman" w:cs="Times New Roman"/>
-        </w:rPr>
-        <w:t xml:space="preserve">. This can be </w:t>
+        <w:t xml:space="preserve"> and could be an </w:t>
+      </w:r>
+      <w:proofErr w:type="gramStart"/>
+      <w:r>
+        <w:rPr>
+          <w:rFonts w:ascii="Times New Roman" w:hAnsi="Times New Roman" w:cs="Times New Roman"/>
+        </w:rPr>
+        <w:t xml:space="preserve">error </w:t>
+      </w:r>
+      <w:r>
+        <w:rPr>
+          <w:rFonts w:ascii="Times New Roman" w:hAnsi="Times New Roman" w:cs="Times New Roman"/>
+        </w:rPr>
+        <w:t>.</w:t>
+      </w:r>
+      <w:proofErr w:type="gramEnd"/>
+      <w:r>
+        <w:rPr>
+          <w:rFonts w:ascii="Times New Roman" w:hAnsi="Times New Roman" w:cs="Times New Roman"/>
+        </w:rPr>
+        <w:t xml:space="preserve"> This can be </w:t>
       </w:r>
       <w:r>
         <w:rPr>
@@ -654,7 +689,21 @@
         <w:rPr>
           <w:rFonts w:ascii="Times New Roman" w:hAnsi="Times New Roman" w:cs="Times New Roman"/>
         </w:rPr>
-        <w:t>they tend to have less passengers then a flight wit</w:t>
+        <w:t xml:space="preserve">they tend to have less passengers </w:t>
+      </w:r>
+      <w:proofErr w:type="gramStart"/>
+      <w:r>
+        <w:rPr>
+          <w:rFonts w:ascii="Times New Roman" w:hAnsi="Times New Roman" w:cs="Times New Roman"/>
+        </w:rPr>
+        <w:t>then</w:t>
+      </w:r>
+      <w:proofErr w:type="gramEnd"/>
+      <w:r>
+        <w:rPr>
+          <w:rFonts w:ascii="Times New Roman" w:hAnsi="Times New Roman" w:cs="Times New Roman"/>
+        </w:rPr>
+        <w:t xml:space="preserve"> a flight wit</w:t>
       </w:r>
       <w:r>
         <w:rPr>
@@ -744,13 +793,41 @@
         <w:rPr>
           <w:rFonts w:ascii="Times New Roman" w:hAnsi="Times New Roman" w:cs="Times New Roman"/>
         </w:rPr>
-        <w:t xml:space="preserve"> would have a way higher </w:t>
-      </w:r>
-      <w:r>
-        <w:rPr>
-          <w:rFonts w:ascii="Times New Roman" w:hAnsi="Times New Roman" w:cs="Times New Roman"/>
-        </w:rPr>
-        <w:t>passenger count then a flight from ABQ</w:t>
+        <w:t xml:space="preserve"> would have </w:t>
+      </w:r>
+      <w:proofErr w:type="gramStart"/>
+      <w:r>
+        <w:rPr>
+          <w:rFonts w:ascii="Times New Roman" w:hAnsi="Times New Roman" w:cs="Times New Roman"/>
+        </w:rPr>
+        <w:t>a way</w:t>
+      </w:r>
+      <w:proofErr w:type="gramEnd"/>
+      <w:r>
+        <w:rPr>
+          <w:rFonts w:ascii="Times New Roman" w:hAnsi="Times New Roman" w:cs="Times New Roman"/>
+        </w:rPr>
+        <w:t xml:space="preserve"> higher </w:t>
+      </w:r>
+      <w:r>
+        <w:rPr>
+          <w:rFonts w:ascii="Times New Roman" w:hAnsi="Times New Roman" w:cs="Times New Roman"/>
+        </w:rPr>
+        <w:t xml:space="preserve">passenger count </w:t>
+      </w:r>
+      <w:proofErr w:type="gramStart"/>
+      <w:r>
+        <w:rPr>
+          <w:rFonts w:ascii="Times New Roman" w:hAnsi="Times New Roman" w:cs="Times New Roman"/>
+        </w:rPr>
+        <w:t>then</w:t>
+      </w:r>
+      <w:proofErr w:type="gramEnd"/>
+      <w:r>
+        <w:rPr>
+          <w:rFonts w:ascii="Times New Roman" w:hAnsi="Times New Roman" w:cs="Times New Roman"/>
+        </w:rPr>
+        <w:t xml:space="preserve"> a flight from ABQ</w:t>
       </w:r>
       <w:r>
         <w:rPr>
@@ -1045,6 +1122,155 @@
         </w:rPr>
         <w:t xml:space="preserve"> 1997-2018 have had a constant number of </w:t>
       </w:r>
+    </w:p>
+    <w:p>
+      <w:pPr>
+        <w:rPr>
+          <w:rFonts w:ascii="Times New Roman" w:hAnsi="Times New Roman" w:cs="Times New Roman"/>
+        </w:rPr>
+      </w:pPr>
+    </w:p>
+    <w:p>
+      <w:pPr>
+        <w:rPr>
+          <w:rFonts w:ascii="Times New Roman" w:hAnsi="Times New Roman" w:cs="Times New Roman"/>
+        </w:rPr>
+      </w:pPr>
+    </w:p>
+    <w:p>
+      <w:pPr>
+        <w:rPr>
+          <w:rFonts w:ascii="Times New Roman" w:hAnsi="Times New Roman" w:cs="Times New Roman"/>
+        </w:rPr>
+      </w:pPr>
+    </w:p>
+    <w:p>
+      <w:pPr>
+        <w:rPr>
+          <w:rFonts w:ascii="Times New Roman" w:hAnsi="Times New Roman" w:cs="Times New Roman"/>
+        </w:rPr>
+      </w:pPr>
+    </w:p>
+    <w:p>
+      <w:pPr>
+        <w:rPr>
+          <w:rFonts w:ascii="Times New Roman" w:hAnsi="Times New Roman" w:cs="Times New Roman"/>
+        </w:rPr>
+      </w:pPr>
+    </w:p>
+    <w:p>
+      <w:pPr>
+        <w:rPr>
+          <w:b/>
+          <w:bCs/>
+          <w:sz w:val="40"/>
+          <w:szCs w:val="40"/>
+          <w:u w:val="single"/>
+        </w:rPr>
+      </w:pPr>
+      <w:r>
+        <w:rPr>
+          <w:b/>
+          <w:bCs/>
+          <w:sz w:val="40"/>
+          <w:szCs w:val="40"/>
+          <w:u w:val="single"/>
+        </w:rPr>
+        <w:lastRenderedPageBreak/>
+        <w:t>Milestone 4</w:t>
+      </w:r>
+    </w:p>
+    <w:p>
+      <w:pPr>
+        <w:rPr>
+          <w:rFonts w:ascii="Times New Roman" w:hAnsi="Times New Roman" w:cs="Times New Roman"/>
+        </w:rPr>
+      </w:pPr>
+      <w:r>
+        <w:rPr>
+          <w:rFonts w:ascii="Times New Roman" w:hAnsi="Times New Roman" w:cs="Times New Roman"/>
+          <w:noProof/>
+        </w:rPr>
+        <w:drawing>
+          <wp:inline distT="0" distB="0" distL="0" distR="0" wp14:anchorId="1A1909E2" wp14:editId="256D0919">
+            <wp:extent cx="5943600" cy="4296410"/>
+            <wp:effectExtent l="0" t="0" r="0" b="8890"/>
+            <wp:docPr id="1900067094" name="Picture 1" descr="A graph of passengers&#10;&#10;AI-generated content may be incorrect."/>
+            <wp:cNvGraphicFramePr>
+              <a:graphicFrameLocks xmlns:a="http://schemas.openxmlformats.org/drawingml/2006/main" noChangeAspect="1"/>
+            </wp:cNvGraphicFramePr>
+            <a:graphic xmlns:a="http://schemas.openxmlformats.org/drawingml/2006/main">
+              <a:graphicData uri="http://schemas.openxmlformats.org/drawingml/2006/picture">
+                <pic:pic xmlns:pic="http://schemas.openxmlformats.org/drawingml/2006/picture">
+                  <pic:nvPicPr>
+                    <pic:cNvPr id="1900067094" name="Picture 1" descr="A graph of passengers&#10;&#10;AI-generated content may be incorrect."/>
+                    <pic:cNvPicPr/>
+                  </pic:nvPicPr>
+                  <pic:blipFill>
+                    <a:blip r:embed="rId8">
+                      <a:extLst>
+                        <a:ext uri="{28A0092B-C50C-407E-A947-70E740481C1C}">
+                          <a14:useLocalDpi xmlns:a14="http://schemas.microsoft.com/office/drawing/2010/main" val="0"/>
+                        </a:ext>
+                      </a:extLst>
+                    </a:blip>
+                    <a:stretch>
+                      <a:fillRect/>
+                    </a:stretch>
+                  </pic:blipFill>
+                  <pic:spPr>
+                    <a:xfrm>
+                      <a:off x="0" y="0"/>
+                      <a:ext cx="5943600" cy="4296410"/>
+                    </a:xfrm>
+                    <a:prstGeom prst="rect">
+                      <a:avLst/>
+                    </a:prstGeom>
+                  </pic:spPr>
+                </pic:pic>
+              </a:graphicData>
+            </a:graphic>
+          </wp:inline>
+        </w:drawing>
+      </w:r>
+    </w:p>
+    <w:p>
+      <w:pPr>
+        <w:rPr>
+          <w:rFonts w:ascii="Times New Roman" w:hAnsi="Times New Roman" w:cs="Times New Roman"/>
+        </w:rPr>
+      </w:pPr>
+      <w:r>
+        <w:rPr>
+          <w:rFonts w:ascii="Times New Roman" w:hAnsi="Times New Roman" w:cs="Times New Roman"/>
+        </w:rPr>
+        <w:t xml:space="preserve">The data that had to be removed was the enormous outliers on the histogram for the number of passengers on a plane. The previous plot had values extending to over 8000 passengers which isn’t realistic on a singular flight. The new histogram above displays a number that is still large but has gotten to the maximum which is 1100. The highest number of people ever on a singular flight in modern history is 1088 passengers from Addis Ababa to Israel. With this change to the </w:t>
+      </w:r>
+      <w:r>
+        <w:rPr>
+          <w:rFonts w:ascii="Times New Roman" w:hAnsi="Times New Roman" w:cs="Times New Roman"/>
+        </w:rPr>
+        <w:t>histogram,</w:t>
+      </w:r>
+      <w:r>
+        <w:rPr>
+          <w:rFonts w:ascii="Times New Roman" w:hAnsi="Times New Roman" w:cs="Times New Roman"/>
+        </w:rPr>
+        <w:t xml:space="preserve"> it gives a more accurate look into how many people realistically were on US flight routes throughout the years and shows that most values are in the 0 – 200 range.</w:t>
+      </w:r>
+      <w:r>
+        <w:rPr>
+          <w:rFonts w:ascii="Times New Roman" w:hAnsi="Times New Roman" w:cs="Times New Roman"/>
+        </w:rPr>
+        <w:br/>
+      </w:r>
+    </w:p>
+    <w:p>
+      <w:pPr>
+        <w:rPr>
+          <w:rFonts w:ascii="Times New Roman" w:hAnsi="Times New Roman" w:cs="Times New Roman"/>
+        </w:rPr>
+      </w:pPr>
     </w:p>
     <w:sectPr>
       <w:pgSz w:w="12240" w:h="15840"/>
@@ -1659,7 +1885,6 @@
   <w:style w:type="character" w:default="1" w:styleId="DefaultParagraphFont">
     <w:name w:val="Default Paragraph Font"/>
     <w:uiPriority w:val="1"/>
-    <w:semiHidden/>
     <w:unhideWhenUsed/>
   </w:style>
   <w:style w:type="table" w:default="1" w:styleId="TableNormal">

</xml_diff>

<commit_message>
Updated Analysis and Graphs
</commit_message>
<xml_diff>
--- a/Written Analysis and Graphs.docx
+++ b/Written Analysis and Graphs.docx
@@ -1412,7 +1412,19 @@
         <w:rPr>
           <w:rFonts w:ascii="Times New Roman" w:hAnsi="Times New Roman" w:cs="Times New Roman"/>
         </w:rPr>
-        <w:t>The data that had to be removed was the enormous outliers on the histogram for the number of passengers on a plane. The previous plot had values extending to over 8000 passengers which isn’t realistic on a singular flight. The new histogram above displays a number that is still large but has gotten to the maximum which is 1100. The highest number of people ever on a singular flight in modern history is 1088 passengers from Addis Ababa to Israel. With this change to the histogram, it gives a more accurate look into how many people realistically were on US flight routes throughout the years and shows that most values are in the 0 – 200 range.</w:t>
+        <w:t xml:space="preserve">The data that had to be removed was the enormous outliers on the histogram for the number of passengers on a plane. The previous plot had values extending to over 8000 passengers which isn’t realistic on a singular flight. The new histogram above displays a number that is still large but has gotten to the maximum which is 1100. The highest number of people ever on a singular flight in modern history is 1088 passengers from Addis Ababa to Israel. With this change to the histogram, it gives a more accurate look into how many people realistically were on US flight routes throughout the years and shows that most values are in the 0 – </w:t>
+      </w:r>
+      <w:r>
+        <w:rPr>
+          <w:rFonts w:ascii="Times New Roman" w:hAnsi="Times New Roman" w:cs="Times New Roman"/>
+        </w:rPr>
+        <w:t>10</w:t>
+      </w:r>
+      <w:r>
+        <w:rPr>
+          <w:rFonts w:ascii="Times New Roman" w:hAnsi="Times New Roman" w:cs="Times New Roman"/>
+        </w:rPr>
+        <w:t>0 range.</w:t>
       </w:r>
       <w:r>
         <w:rPr>
@@ -1727,16 +1739,8 @@
         <w:rPr>
           <w:rFonts w:ascii="Times New Roman" w:hAnsi="Times New Roman" w:cs="Times New Roman"/>
         </w:rPr>
-        <w:t xml:space="preserve"> from its </w:t>
-      </w:r>
-      <w:proofErr w:type="gramStart"/>
-      <w:r>
-        <w:rPr>
-          <w:rFonts w:ascii="Times New Roman" w:hAnsi="Times New Roman" w:cs="Times New Roman"/>
-        </w:rPr>
-        <w:t>mean</w:t>
-      </w:r>
-      <w:proofErr w:type="gramEnd"/>
+        <w:t xml:space="preserve"> from its mean</w:t>
+      </w:r>
       <w:r>
         <w:rPr>
           <w:rFonts w:ascii="Times New Roman" w:hAnsi="Times New Roman" w:cs="Times New Roman"/>
@@ -1789,6 +1793,216 @@
           <w:rFonts w:ascii="Times New Roman" w:hAnsi="Times New Roman" w:cs="Times New Roman"/>
         </w:rPr>
       </w:pPr>
+    </w:p>
+    <w:p>
+      <w:pPr>
+        <w:rPr>
+          <w:b/>
+          <w:bCs/>
+          <w:sz w:val="40"/>
+          <w:szCs w:val="40"/>
+          <w:u w:val="single"/>
+        </w:rPr>
+      </w:pPr>
+      <w:r>
+        <w:rPr>
+          <w:b/>
+          <w:bCs/>
+          <w:sz w:val="40"/>
+          <w:szCs w:val="40"/>
+          <w:u w:val="single"/>
+        </w:rPr>
+        <w:lastRenderedPageBreak/>
+        <w:t>Milestone 6</w:t>
+      </w:r>
+    </w:p>
+    <w:p>
+      <w:pPr>
+        <w:rPr>
+          <w:b/>
+          <w:bCs/>
+          <w:sz w:val="40"/>
+          <w:szCs w:val="40"/>
+          <w:u w:val="single"/>
+        </w:rPr>
+      </w:pPr>
+    </w:p>
+    <w:p>
+      <w:pPr>
+        <w:rPr>
+          <w:b/>
+          <w:bCs/>
+          <w:sz w:val="40"/>
+          <w:szCs w:val="40"/>
+          <w:u w:val="single"/>
+        </w:rPr>
+      </w:pPr>
+      <w:r>
+        <w:rPr>
+          <w:b/>
+          <w:bCs/>
+          <w:noProof/>
+          <w:sz w:val="40"/>
+          <w:szCs w:val="40"/>
+          <w:u w:val="single"/>
+        </w:rPr>
+        <w:drawing>
+          <wp:inline distT="0" distB="0" distL="0" distR="0" wp14:anchorId="3F4A7A28" wp14:editId="588A5A26">
+            <wp:extent cx="5943600" cy="4641850"/>
+            <wp:effectExtent l="0" t="0" r="0" b="6350"/>
+            <wp:docPr id="1033616826" name="Picture 1" descr="A graph of scatterplot of passengers"/>
+            <wp:cNvGraphicFramePr>
+              <a:graphicFrameLocks xmlns:a="http://schemas.openxmlformats.org/drawingml/2006/main" noChangeAspect="1"/>
+            </wp:cNvGraphicFramePr>
+            <a:graphic xmlns:a="http://schemas.openxmlformats.org/drawingml/2006/main">
+              <a:graphicData uri="http://schemas.openxmlformats.org/drawingml/2006/picture">
+                <pic:pic xmlns:pic="http://schemas.openxmlformats.org/drawingml/2006/picture">
+                  <pic:nvPicPr>
+                    <pic:cNvPr id="1033616826" name="Picture 1" descr="A graph of scatterplot of passengers"/>
+                    <pic:cNvPicPr/>
+                  </pic:nvPicPr>
+                  <pic:blipFill>
+                    <a:blip r:embed="rId12">
+                      <a:extLst>
+                        <a:ext uri="{28A0092B-C50C-407E-A947-70E740481C1C}">
+                          <a14:useLocalDpi xmlns:a14="http://schemas.microsoft.com/office/drawing/2010/main" val="0"/>
+                        </a:ext>
+                      </a:extLst>
+                    </a:blip>
+                    <a:stretch>
+                      <a:fillRect/>
+                    </a:stretch>
+                  </pic:blipFill>
+                  <pic:spPr>
+                    <a:xfrm>
+                      <a:off x="0" y="0"/>
+                      <a:ext cx="5943600" cy="4641850"/>
+                    </a:xfrm>
+                    <a:prstGeom prst="rect">
+                      <a:avLst/>
+                    </a:prstGeom>
+                  </pic:spPr>
+                </pic:pic>
+              </a:graphicData>
+            </a:graphic>
+          </wp:inline>
+        </w:drawing>
+      </w:r>
+    </w:p>
+    <w:p>
+      <w:pPr>
+        <w:rPr>
+          <w:rFonts w:ascii="Times New Roman" w:hAnsi="Times New Roman" w:cs="Times New Roman"/>
+          <w:b/>
+          <w:bCs/>
+        </w:rPr>
+      </w:pPr>
+      <w:r>
+        <w:rPr>
+          <w:rFonts w:ascii="Times New Roman" w:hAnsi="Times New Roman" w:cs="Times New Roman"/>
+          <w:b/>
+          <w:bCs/>
+        </w:rPr>
+        <w:t>The correlation between the number of passengers and the average fare price is -0.2086873</w:t>
+      </w:r>
+    </w:p>
+    <w:p>
+      <w:pPr>
+        <w:rPr>
+          <w:rFonts w:ascii="Times New Roman" w:hAnsi="Times New Roman" w:cs="Times New Roman"/>
+        </w:rPr>
+      </w:pPr>
+    </w:p>
+    <w:p>
+      <w:pPr>
+        <w:rPr>
+          <w:rFonts w:ascii="Times New Roman" w:hAnsi="Times New Roman" w:cs="Times New Roman"/>
+        </w:rPr>
+      </w:pPr>
+      <w:r>
+        <w:rPr>
+          <w:rFonts w:ascii="Times New Roman" w:hAnsi="Times New Roman" w:cs="Times New Roman"/>
+        </w:rPr>
+        <w:t xml:space="preserve">Due to the </w:t>
+      </w:r>
+      <w:r>
+        <w:rPr>
+          <w:rFonts w:ascii="Times New Roman" w:hAnsi="Times New Roman" w:cs="Times New Roman"/>
+        </w:rPr>
+        <w:t>passenger</w:t>
+      </w:r>
+      <w:r>
+        <w:rPr>
+          <w:rFonts w:ascii="Times New Roman" w:hAnsi="Times New Roman" w:cs="Times New Roman"/>
+        </w:rPr>
+        <w:t xml:space="preserve"> variable being a trimmed version of the data, few of the fare price variables have big outliers but judging from the rest of the scatterplot most values fall under 500</w:t>
+      </w:r>
+      <w:r>
+        <w:rPr>
+          <w:rFonts w:ascii="Times New Roman" w:hAnsi="Times New Roman" w:cs="Times New Roman"/>
+        </w:rPr>
+        <w:t xml:space="preserve"> and </w:t>
+      </w:r>
+      <w:r>
+        <w:rPr>
+          <w:rFonts w:ascii="Times New Roman" w:hAnsi="Times New Roman" w:cs="Times New Roman"/>
+        </w:rPr>
+        <w:t>have</w:t>
+      </w:r>
+      <w:r>
+        <w:rPr>
+          <w:rFonts w:ascii="Times New Roman" w:hAnsi="Times New Roman" w:cs="Times New Roman"/>
+        </w:rPr>
+        <w:t xml:space="preserve"> a steady negative rate of change</w:t>
+      </w:r>
+      <w:r>
+        <w:rPr>
+          <w:rFonts w:ascii="Times New Roman" w:hAnsi="Times New Roman" w:cs="Times New Roman"/>
+        </w:rPr>
+        <w:t>. As the number of passengers</w:t>
+      </w:r>
+      <w:r>
+        <w:rPr>
+          <w:rFonts w:ascii="Times New Roman" w:hAnsi="Times New Roman" w:cs="Times New Roman"/>
+        </w:rPr>
+        <w:t xml:space="preserve"> increases</w:t>
+      </w:r>
+      <w:r>
+        <w:rPr>
+          <w:rFonts w:ascii="Times New Roman" w:hAnsi="Times New Roman" w:cs="Times New Roman"/>
+        </w:rPr>
+        <w:t xml:space="preserve"> </w:t>
+      </w:r>
+      <w:r>
+        <w:rPr>
+          <w:rFonts w:ascii="Times New Roman" w:hAnsi="Times New Roman" w:cs="Times New Roman"/>
+        </w:rPr>
+        <w:t xml:space="preserve">the average </w:t>
+      </w:r>
+      <w:r>
+        <w:rPr>
+          <w:rFonts w:ascii="Times New Roman" w:hAnsi="Times New Roman" w:cs="Times New Roman"/>
+        </w:rPr>
+        <w:t>fare</w:t>
+      </w:r>
+      <w:r>
+        <w:rPr>
+          <w:rFonts w:ascii="Times New Roman" w:hAnsi="Times New Roman" w:cs="Times New Roman"/>
+        </w:rPr>
+        <w:t xml:space="preserve"> decreases slightly. The two variables are closely related because </w:t>
+      </w:r>
+      <w:r>
+        <w:rPr>
+          <w:rFonts w:ascii="Times New Roman" w:hAnsi="Times New Roman" w:cs="Times New Roman"/>
+        </w:rPr>
+        <w:t>they stay</w:t>
+      </w:r>
+      <w:r>
+        <w:rPr>
+          <w:rFonts w:ascii="Times New Roman" w:hAnsi="Times New Roman" w:cs="Times New Roman"/>
+        </w:rPr>
+        <w:t xml:space="preserve"> at around 500 for most of the data</w:t>
+      </w:r>
     </w:p>
     <w:sectPr>
       <w:pgSz w:w="12240" w:h="15840"/>

</xml_diff>